<commit_message>
Minor usecase and junit change
</commit_message>
<xml_diff>
--- a/Doc/usecases2.docx
+++ b/Doc/usecases2.docx
@@ -5597,10 +5597,7 @@
         <w:pStyle w:val="Body2"/>
       </w:pPr>
       <w:r>
-        <w:t>12</w:t>
-      </w:r>
-      <w:r>
-        <w:t>.</w:t>
+        <w:t>12.</w:t>
       </w:r>
     </w:p>
     <w:p>
@@ -5718,7 +5715,7 @@
           <w:bdr w:val="none" w:sz="0" w:space="0" w:color="auto"/>
           <w:lang w:eastAsia="zh-CN"/>
         </w:rPr>
-        <w:t xml:space="preserve"> answer</w:t>
+        <w:t xml:space="preserve"> question and answer</w:t>
       </w:r>
       <w:r>
         <w:rPr>
@@ -5759,14 +5756,6 @@
           <w:bdr w:val="none" w:sz="0" w:space="0" w:color="auto"/>
           <w:lang w:eastAsia="zh-CN"/>
         </w:rPr>
-        <w:t>and clicks on a question</w:t>
-      </w:r>
-      <w:r>
-        <w:rPr>
-          <w:rFonts w:ascii="Helvetica" w:eastAsia="Times New Roman" w:hAnsi="Helvetica" w:cs="Helvetica"/>
-          <w:bdr w:val="none" w:sz="0" w:space="0" w:color="auto"/>
-          <w:lang w:eastAsia="zh-CN"/>
-        </w:rPr>
         <w:br/>
       </w:r>
       <w:r>
@@ -5855,7 +5844,7 @@
           <w:bdr w:val="none" w:sz="0" w:space="0" w:color="auto"/>
           <w:lang w:eastAsia="zh-CN"/>
         </w:rPr>
-        <w:t xml:space="preserve"> answer</w:t>
+        <w:t xml:space="preserve"> question/answer</w:t>
       </w:r>
     </w:p>
     <w:p>
@@ -5914,7 +5903,7 @@
           <w:bdr w:val="none" w:sz="0" w:space="0" w:color="auto"/>
           <w:lang w:eastAsia="zh-CN"/>
         </w:rPr>
-        <w:t>User browses the answers to a question</w:t>
+        <w:t>User browses question</w:t>
       </w:r>
     </w:p>
     <w:p>
@@ -5963,6 +5952,86 @@
           <w:bdr w:val="none" w:sz="0" w:space="0" w:color="auto"/>
           <w:lang w:eastAsia="zh-CN"/>
         </w:rPr>
+        <w:t xml:space="preserve"> question on the top of the question list</w:t>
+      </w:r>
+    </w:p>
+    <w:p>
+      <w:pPr>
+        <w:numPr>
+          <w:ilvl w:val="0"/>
+          <w:numId w:val="4"/>
+        </w:numPr>
+        <w:pBdr>
+          <w:top w:val="none" w:sz="0" w:space="0" w:color="auto"/>
+          <w:left w:val="none" w:sz="0" w:space="0" w:color="auto"/>
+          <w:bottom w:val="none" w:sz="0" w:space="0" w:color="auto"/>
+          <w:right w:val="none" w:sz="0" w:space="0" w:color="auto"/>
+          <w:between w:val="none" w:sz="0" w:space="0" w:color="auto"/>
+          <w:bar w:val="none" w:sz="0" w:color="auto"/>
+        </w:pBdr>
+        <w:shd w:val="clear" w:color="auto" w:fill="FFFFFF" w:themeFill="background1"/>
+        <w:spacing w:before="100" w:beforeAutospacing="1" w:after="100" w:afterAutospacing="1" w:line="384" w:lineRule="atLeast"/>
+        <w:rPr>
+          <w:rFonts w:ascii="Helvetica" w:eastAsia="Times New Roman" w:hAnsi="Helvetica" w:cs="Helvetica"/>
+          <w:bdr w:val="none" w:sz="0" w:space="0" w:color="auto"/>
+          <w:lang w:eastAsia="zh-CN"/>
+        </w:rPr>
+      </w:pPr>
+      <w:r>
+        <w:rPr>
+          <w:rFonts w:ascii="Helvetica" w:eastAsia="Times New Roman" w:hAnsi="Helvetica" w:cs="Helvetica"/>
+          <w:bdr w:val="none" w:sz="0" w:space="0" w:color="auto"/>
+          <w:lang w:eastAsia="zh-CN"/>
+        </w:rPr>
+        <w:t>User browses the answers to a question</w:t>
+      </w:r>
+    </w:p>
+    <w:p>
+      <w:pPr>
+        <w:numPr>
+          <w:ilvl w:val="0"/>
+          <w:numId w:val="4"/>
+        </w:numPr>
+        <w:pBdr>
+          <w:top w:val="none" w:sz="0" w:space="0" w:color="auto"/>
+          <w:left w:val="none" w:sz="0" w:space="0" w:color="auto"/>
+          <w:bottom w:val="none" w:sz="0" w:space="0" w:color="auto"/>
+          <w:right w:val="none" w:sz="0" w:space="0" w:color="auto"/>
+          <w:between w:val="none" w:sz="0" w:space="0" w:color="auto"/>
+          <w:bar w:val="none" w:sz="0" w:color="auto"/>
+        </w:pBdr>
+        <w:shd w:val="clear" w:color="auto" w:fill="FFFFFF" w:themeFill="background1"/>
+        <w:spacing w:before="100" w:beforeAutospacing="1" w:after="100" w:afterAutospacing="1" w:line="384" w:lineRule="atLeast"/>
+        <w:rPr>
+          <w:rFonts w:ascii="Helvetica" w:eastAsia="Times New Roman" w:hAnsi="Helvetica" w:cs="Helvetica"/>
+          <w:bdr w:val="none" w:sz="0" w:space="0" w:color="auto"/>
+          <w:lang w:eastAsia="zh-CN"/>
+        </w:rPr>
+      </w:pPr>
+      <w:r>
+        <w:rPr>
+          <w:rFonts w:ascii="Helvetica" w:eastAsia="Times New Roman" w:hAnsi="Helvetica" w:cs="Helvetica"/>
+          <w:bdr w:val="none" w:sz="0" w:space="0" w:color="auto"/>
+          <w:lang w:eastAsia="zh-CN"/>
+        </w:rPr>
+        <w:t xml:space="preserve">System displays the most </w:t>
+      </w:r>
+      <w:proofErr w:type="spellStart"/>
+      <w:r>
+        <w:rPr>
+          <w:rFonts w:ascii="Helvetica" w:eastAsia="Times New Roman" w:hAnsi="Helvetica" w:cs="Helvetica"/>
+          <w:bdr w:val="none" w:sz="0" w:space="0" w:color="auto"/>
+          <w:lang w:eastAsia="zh-CN"/>
+        </w:rPr>
+        <w:t>upvoted</w:t>
+      </w:r>
+      <w:proofErr w:type="spellEnd"/>
+      <w:r>
+        <w:rPr>
+          <w:rFonts w:ascii="Helvetica" w:eastAsia="Times New Roman" w:hAnsi="Helvetica" w:cs="Helvetica"/>
+          <w:bdr w:val="none" w:sz="0" w:space="0" w:color="auto"/>
+          <w:lang w:eastAsia="zh-CN"/>
+        </w:rPr>
         <w:t xml:space="preserve"> answer at the top of the answer list</w:t>
       </w:r>
     </w:p>
@@ -6083,15 +6152,25 @@
           <w:bdr w:val="none" w:sz="0" w:space="0" w:color="auto"/>
           <w:lang w:eastAsia="zh-CN"/>
         </w:rPr>
-        <w:t>2</w:t>
-      </w:r>
-      <w:r>
-        <w:rPr>
-          <w:rFonts w:ascii="Helvetica" w:eastAsia="Times New Roman" w:hAnsi="Helvetica" w:cs="Helvetica"/>
-          <w:bdr w:val="none" w:sz="0" w:space="0" w:color="auto"/>
-          <w:lang w:eastAsia="zh-CN"/>
-        </w:rPr>
-        <w:t>.  there are no answers to a question</w:t>
+        <w:t xml:space="preserve">2. there are no </w:t>
+      </w:r>
+      <w:proofErr w:type="spellStart"/>
+      <w:r>
+        <w:rPr>
+          <w:rFonts w:ascii="Helvetica" w:eastAsia="Times New Roman" w:hAnsi="Helvetica" w:cs="Helvetica"/>
+          <w:bdr w:val="none" w:sz="0" w:space="0" w:color="auto"/>
+          <w:lang w:eastAsia="zh-CN"/>
+        </w:rPr>
+        <w:t>upvoted</w:t>
+      </w:r>
+      <w:proofErr w:type="spellEnd"/>
+      <w:r>
+        <w:rPr>
+          <w:rFonts w:ascii="Helvetica" w:eastAsia="Times New Roman" w:hAnsi="Helvetica" w:cs="Helvetica"/>
+          <w:bdr w:val="none" w:sz="0" w:space="0" w:color="auto"/>
+          <w:lang w:eastAsia="zh-CN"/>
+        </w:rPr>
+        <w:t xml:space="preserve"> questions</w:t>
       </w:r>
     </w:p>
     <w:p>
@@ -6119,15 +6198,25 @@
           <w:bdr w:val="none" w:sz="0" w:space="0" w:color="auto"/>
           <w:lang w:eastAsia="zh-CN"/>
         </w:rPr>
-        <w:t xml:space="preserve">    2</w:t>
-      </w:r>
-      <w:r>
-        <w:rPr>
-          <w:rFonts w:ascii="Helvetica" w:eastAsia="Times New Roman" w:hAnsi="Helvetica" w:cs="Helvetica"/>
-          <w:bdr w:val="none" w:sz="0" w:space="0" w:color="auto"/>
-          <w:lang w:eastAsia="zh-CN"/>
-        </w:rPr>
-        <w:t>.1  System displays “no answers currently” message</w:t>
+        <w:t xml:space="preserve">    2 .1  System displays questions without a most </w:t>
+      </w:r>
+      <w:proofErr w:type="spellStart"/>
+      <w:r>
+        <w:rPr>
+          <w:rFonts w:ascii="Helvetica" w:eastAsia="Times New Roman" w:hAnsi="Helvetica" w:cs="Helvetica"/>
+          <w:bdr w:val="none" w:sz="0" w:space="0" w:color="auto"/>
+          <w:lang w:eastAsia="zh-CN"/>
+        </w:rPr>
+        <w:t>upvoted</w:t>
+      </w:r>
+      <w:proofErr w:type="spellEnd"/>
+      <w:r>
+        <w:rPr>
+          <w:rFonts w:ascii="Helvetica" w:eastAsia="Times New Roman" w:hAnsi="Helvetica" w:cs="Helvetica"/>
+          <w:bdr w:val="none" w:sz="0" w:space="0" w:color="auto"/>
+          <w:lang w:eastAsia="zh-CN"/>
+        </w:rPr>
+        <w:t xml:space="preserve"> question</w:t>
       </w:r>
     </w:p>
     <w:p>
@@ -6155,33 +6244,7 @@
           <w:bdr w:val="none" w:sz="0" w:space="0" w:color="auto"/>
           <w:lang w:eastAsia="zh-CN"/>
         </w:rPr>
-        <w:t>3</w:t>
-      </w:r>
-      <w:r>
-        <w:rPr>
-          <w:rFonts w:ascii="Helvetica" w:eastAsia="Times New Roman" w:hAnsi="Helvetica" w:cs="Helvetica"/>
-          <w:bdr w:val="none" w:sz="0" w:space="0" w:color="auto"/>
-          <w:lang w:eastAsia="zh-CN"/>
-        </w:rPr>
-        <w:t xml:space="preserve">.  There are no </w:t>
-      </w:r>
-      <w:proofErr w:type="spellStart"/>
-      <w:r>
-        <w:rPr>
-          <w:rFonts w:ascii="Helvetica" w:eastAsia="Times New Roman" w:hAnsi="Helvetica" w:cs="Helvetica"/>
-          <w:bdr w:val="none" w:sz="0" w:space="0" w:color="auto"/>
-          <w:lang w:eastAsia="zh-CN"/>
-        </w:rPr>
-        <w:t>upvoted</w:t>
-      </w:r>
-      <w:proofErr w:type="spellEnd"/>
-      <w:r>
-        <w:rPr>
-          <w:rFonts w:ascii="Helvetica" w:eastAsia="Times New Roman" w:hAnsi="Helvetica" w:cs="Helvetica"/>
-          <w:bdr w:val="none" w:sz="0" w:space="0" w:color="auto"/>
-          <w:lang w:eastAsia="zh-CN"/>
-        </w:rPr>
-        <w:t xml:space="preserve"> answers</w:t>
+        <w:t>3.  there are no answers to a question</w:t>
       </w:r>
     </w:p>
     <w:p>
@@ -6209,15 +6272,81 @@
           <w:bdr w:val="none" w:sz="0" w:space="0" w:color="auto"/>
           <w:lang w:eastAsia="zh-CN"/>
         </w:rPr>
-        <w:t xml:space="preserve">    3</w:t>
-      </w:r>
-      <w:r>
-        <w:rPr>
-          <w:rFonts w:ascii="Helvetica" w:eastAsia="Times New Roman" w:hAnsi="Helvetica" w:cs="Helvetica"/>
-          <w:bdr w:val="none" w:sz="0" w:space="0" w:color="auto"/>
-          <w:lang w:eastAsia="zh-CN"/>
-        </w:rPr>
-        <w:t>.1 systems displays answers in chronological order.</w:t>
+        <w:t xml:space="preserve">    3.1  System displays “no answers currently” message</w:t>
+      </w:r>
+    </w:p>
+    <w:p>
+      <w:pPr>
+        <w:pBdr>
+          <w:top w:val="none" w:sz="0" w:space="0" w:color="auto"/>
+          <w:left w:val="none" w:sz="0" w:space="0" w:color="auto"/>
+          <w:bottom w:val="none" w:sz="0" w:space="0" w:color="auto"/>
+          <w:right w:val="none" w:sz="0" w:space="0" w:color="auto"/>
+          <w:between w:val="none" w:sz="0" w:space="0" w:color="auto"/>
+          <w:bar w:val="none" w:sz="0" w:color="auto"/>
+        </w:pBdr>
+        <w:shd w:val="clear" w:color="auto" w:fill="FFFFFF" w:themeFill="background1"/>
+        <w:spacing w:after="120"/>
+        <w:ind w:firstLine="720"/>
+        <w:rPr>
+          <w:rFonts w:ascii="Helvetica" w:eastAsia="Times New Roman" w:hAnsi="Helvetica" w:cs="Helvetica"/>
+          <w:bdr w:val="none" w:sz="0" w:space="0" w:color="auto"/>
+          <w:lang w:eastAsia="zh-CN"/>
+        </w:rPr>
+      </w:pPr>
+      <w:r>
+        <w:rPr>
+          <w:rFonts w:ascii="Helvetica" w:eastAsia="Times New Roman" w:hAnsi="Helvetica" w:cs="Helvetica"/>
+          <w:bdr w:val="none" w:sz="0" w:space="0" w:color="auto"/>
+          <w:lang w:eastAsia="zh-CN"/>
+        </w:rPr>
+        <w:t xml:space="preserve">4.  There are no </w:t>
+      </w:r>
+      <w:proofErr w:type="spellStart"/>
+      <w:r>
+        <w:rPr>
+          <w:rFonts w:ascii="Helvetica" w:eastAsia="Times New Roman" w:hAnsi="Helvetica" w:cs="Helvetica"/>
+          <w:bdr w:val="none" w:sz="0" w:space="0" w:color="auto"/>
+          <w:lang w:eastAsia="zh-CN"/>
+        </w:rPr>
+        <w:t>upvoted</w:t>
+      </w:r>
+      <w:proofErr w:type="spellEnd"/>
+      <w:r>
+        <w:rPr>
+          <w:rFonts w:ascii="Helvetica" w:eastAsia="Times New Roman" w:hAnsi="Helvetica" w:cs="Helvetica"/>
+          <w:bdr w:val="none" w:sz="0" w:space="0" w:color="auto"/>
+          <w:lang w:eastAsia="zh-CN"/>
+        </w:rPr>
+        <w:t xml:space="preserve"> answers</w:t>
+      </w:r>
+    </w:p>
+    <w:p>
+      <w:pPr>
+        <w:pBdr>
+          <w:top w:val="none" w:sz="0" w:space="0" w:color="auto"/>
+          <w:left w:val="none" w:sz="0" w:space="0" w:color="auto"/>
+          <w:bottom w:val="none" w:sz="0" w:space="0" w:color="auto"/>
+          <w:right w:val="none" w:sz="0" w:space="0" w:color="auto"/>
+          <w:between w:val="none" w:sz="0" w:space="0" w:color="auto"/>
+          <w:bar w:val="none" w:sz="0" w:color="auto"/>
+        </w:pBdr>
+        <w:shd w:val="clear" w:color="auto" w:fill="FFFFFF" w:themeFill="background1"/>
+        <w:spacing w:after="120"/>
+        <w:ind w:firstLine="720"/>
+        <w:rPr>
+          <w:rFonts w:ascii="Helvetica" w:eastAsia="Times New Roman" w:hAnsi="Helvetica" w:cs="Helvetica"/>
+          <w:bdr w:val="none" w:sz="0" w:space="0" w:color="auto"/>
+          <w:lang w:eastAsia="zh-CN"/>
+        </w:rPr>
+      </w:pPr>
+      <w:r>
+        <w:rPr>
+          <w:rFonts w:ascii="Helvetica" w:eastAsia="Times New Roman" w:hAnsi="Helvetica" w:cs="Helvetica"/>
+          <w:bdr w:val="none" w:sz="0" w:space="0" w:color="auto"/>
+          <w:lang w:eastAsia="zh-CN"/>
+        </w:rPr>
+        <w:t xml:space="preserve">    4.1 systems displays answers in chronological order.</w:t>
       </w:r>
       <w:r>
         <w:rPr>
@@ -6544,6 +6673,7 @@
           <w:b/>
           <w:bCs/>
         </w:rPr>
+        <w:lastRenderedPageBreak/>
         <w:t xml:space="preserve">Participating Actors: </w:t>
       </w:r>
       <w:r>
@@ -6621,7 +6751,6 @@
           <w:b/>
           <w:bCs/>
         </w:rPr>
-        <w:lastRenderedPageBreak/>
         <w:t>Postconditions</w:t>
       </w:r>
       <w:proofErr w:type="spellEnd"/>
@@ -6999,6 +7128,7 @@
           <w:b/>
           <w:bCs/>
         </w:rPr>
+        <w:lastRenderedPageBreak/>
         <w:t xml:space="preserve">Participating Actors: </w:t>
       </w:r>
       <w:r>
@@ -7076,7 +7206,6 @@
           <w:b/>
           <w:bCs/>
         </w:rPr>
-        <w:lastRenderedPageBreak/>
         <w:t>Postconditions</w:t>
       </w:r>
       <w:proofErr w:type="spellEnd"/>
@@ -7438,6 +7567,7 @@
           <w:b/>
           <w:bCs/>
         </w:rPr>
+        <w:lastRenderedPageBreak/>
         <w:t xml:space="preserve">Use Case Name: </w:t>
       </w:r>
       <w:proofErr w:type="spellStart"/>
@@ -7524,7 +7654,6 @@
           <w:b/>
           <w:bCs/>
         </w:rPr>
-        <w:lastRenderedPageBreak/>
         <w:t xml:space="preserve">Preconditions: </w:t>
       </w:r>
       <w:r>
@@ -7875,6 +8004,7 @@
           <w:b/>
           <w:bCs/>
         </w:rPr>
+        <w:lastRenderedPageBreak/>
         <w:t xml:space="preserve">Participating Actors: </w:t>
       </w:r>
       <w:r>
@@ -7948,7 +8078,6 @@
           <w:b/>
           <w:bCs/>
         </w:rPr>
-        <w:lastRenderedPageBreak/>
         <w:t xml:space="preserve">Preconditions: </w:t>
       </w:r>
       <w:r>
@@ -8317,6 +8446,7 @@
           <w:b/>
           <w:bCs/>
         </w:rPr>
+        <w:lastRenderedPageBreak/>
         <w:t xml:space="preserve">Participating Actors: </w:t>
       </w:r>
       <w:r>
@@ -8376,7 +8506,6 @@
           <w:b/>
           <w:bCs/>
         </w:rPr>
-        <w:lastRenderedPageBreak/>
         <w:t xml:space="preserve">Preconditions: </w:t>
       </w:r>
       <w:r>
@@ -8787,6 +8916,7 @@
           <w:b/>
           <w:bCs/>
         </w:rPr>
+        <w:lastRenderedPageBreak/>
         <w:t xml:space="preserve">Participating Actors: </w:t>
       </w:r>
       <w:r>
@@ -8870,7 +9000,6 @@
           <w:b/>
           <w:bCs/>
         </w:rPr>
-        <w:lastRenderedPageBreak/>
         <w:t xml:space="preserve">Preconditions: </w:t>
       </w:r>
     </w:p>

</xml_diff>